<commit_message>
Update lab4_Lê Khánh Hoàng_3122410125.docx
</commit_message>
<xml_diff>
--- a/lab4_Lê Khánh Hoàng_3122410125/lab4_Lê Khánh Hoàng_3122410125.docx
+++ b/lab4_Lê Khánh Hoàng_3122410125/lab4_Lê Khánh Hoàng_3122410125.docx
@@ -20257,20 +20257,8 @@
           <w:sz w:val="28"/>
           <w:szCs w:val="28"/>
         </w:rPr>
-        <w:t xml:space="preserve">Nhóm 01 (Thứ 7, từ tiết 6 đến tiết </w:t>
+        <w:t>Nhóm 01 (Thứ 7, từ tiết 6 đến tiết 10 )</w:t>
       </w:r>
-      <w:proofErr w:type="gramStart"/>
-      <w:r>
-        <w:rPr>
-          <w:rFonts w:ascii="Times New Roman" w:hAnsi="Times New Roman" w:cs="Times New Roman"/>
-          <w:b/>
-          <w:bCs/>
-          <w:sz w:val="28"/>
-          <w:szCs w:val="28"/>
-        </w:rPr>
-        <w:t>10 )</w:t>
-      </w:r>
-      <w:proofErr w:type="gramEnd"/>
     </w:p>
     <w:p>
       <w:pPr>
@@ -20452,14 +20440,6 @@
           <w:szCs w:val="28"/>
         </w:rPr>
       </w:pPr>
-      <w:r>
-        <w:rPr>
-          <w:rFonts w:ascii="Times New Roman" w:hAnsi="Times New Roman" w:cs="Times New Roman"/>
-          <w:sz w:val="28"/>
-          <w:szCs w:val="28"/>
-        </w:rPr>
-        <w:br w:type="page"/>
-      </w:r>
     </w:p>
     <w:p>
       <w:pPr>
@@ -20476,7 +20456,6 @@
           <w:sz w:val="28"/>
           <w:szCs w:val="28"/>
         </w:rPr>
-        <w:lastRenderedPageBreak/>
         <w:t>Họ và tên: Lê Khánh Hoàng</w:t>
       </w:r>
     </w:p>
@@ -20724,6 +20703,7 @@
           <w:sz w:val="28"/>
           <w:szCs w:val="28"/>
         </w:rPr>
+        <w:lastRenderedPageBreak/>
         <w:t>Liên hệ với yêu cầu bài tập</w:t>
       </w:r>
       <w:r>
@@ -20753,7 +20733,6 @@
           <w:sz w:val="28"/>
           <w:szCs w:val="28"/>
         </w:rPr>
-        <w:lastRenderedPageBreak/>
         <w:t>Qua khảo sát ba tài liệu [1–3], có thể nhận thấy xu hướng chung của cộng đồng khoa học là chuẩn hóa tiêu chuẩn y khoa kết hợp với ứng dụng phương pháp tính toán để chẩn đoán và dự đoán bệnh tiểu đường.</w:t>
       </w:r>
     </w:p>
@@ -21000,6 +20979,7 @@
           <w:sz w:val="28"/>
           <w:szCs w:val="28"/>
         </w:rPr>
+        <w:lastRenderedPageBreak/>
         <w:t>Insulin có phân bố rất không đều, với nhiều giá trị bằng 0.</w:t>
       </w:r>
     </w:p>
@@ -21022,7 +21002,6 @@
           <w:sz w:val="28"/>
           <w:szCs w:val="28"/>
         </w:rPr>
-        <w:lastRenderedPageBreak/>
         <w:t>BMI tập trung trong khoảng 20–40, nhưng vẫn có một số giá trị ngoại lệ rất cao.</w:t>
       </w:r>
     </w:p>
@@ -21397,6 +21376,7 @@
           <w:sz w:val="28"/>
           <w:szCs w:val="28"/>
         </w:rPr>
+        <w:lastRenderedPageBreak/>
         <w:t>2.5. Xác định ngoại lệ (Outliers)</w:t>
       </w:r>
       <w:r>
@@ -21425,7 +21405,6 @@
           <w:sz w:val="28"/>
           <w:szCs w:val="28"/>
         </w:rPr>
-        <w:lastRenderedPageBreak/>
         <w:t>Thông qua biểu đồ boxplot, có thể nhận thấy:</w:t>
       </w:r>
     </w:p>

</xml_diff>